<commit_message>
Changes made by Sonika
</commit_message>
<xml_diff>
--- a/Decentralized Autonomous Organizations (DAOs).docx
+++ b/Decentralized Autonomous Organizations (DAOs).docx
@@ -17,7 +17,6 @@
           <w:u w:val="single"/>
         </w:rPr>
       </w:pPr>
-      <w:commentRangeStart w:id="0"/>
       <w:r>
         <w:rPr>
           <w:rFonts w:asciiTheme="minorHAnsi" w:hAnsiTheme="minorHAnsi" w:cstheme="minorHAnsi"/>
@@ -35,7 +34,6 @@
       <w:pPr>
         <w:pStyle w:val="NormalWeb"/>
         <w:spacing w:before="0" w:beforeAutospacing="0" w:after="0" w:afterAutospacing="0"/>
-        <w:ind w:firstLine="720"/>
         <w:textAlignment w:val="baseline"/>
         <w:rPr>
           <w:rFonts w:asciiTheme="minorHAnsi" w:hAnsiTheme="minorHAnsi" w:cstheme="minorHAnsi"/>
@@ -69,7 +67,25 @@
           <w:sz w:val="20"/>
           <w:szCs w:val="20"/>
         </w:rPr>
-        <w:t xml:space="preserve"> to accomplishing </w:t>
+        <w:t xml:space="preserve"> to </w:t>
+      </w:r>
+      <w:r>
+        <w:rPr>
+          <w:rFonts w:asciiTheme="minorHAnsi" w:hAnsiTheme="minorHAnsi" w:cstheme="minorHAnsi"/>
+          <w:color w:val="1B212C"/>
+          <w:sz w:val="20"/>
+          <w:szCs w:val="20"/>
+        </w:rPr>
+        <w:t>accomplish</w:t>
+      </w:r>
+      <w:r>
+        <w:rPr>
+          <w:rFonts w:asciiTheme="minorHAnsi" w:hAnsiTheme="minorHAnsi" w:cstheme="minorHAnsi"/>
+          <w:color w:val="1B212C"/>
+          <w:sz w:val="20"/>
+          <w:szCs w:val="20"/>
+        </w:rPr>
+        <w:t xml:space="preserve"> </w:t>
       </w:r>
       <w:r>
         <w:rPr>
@@ -123,7 +139,25 @@
           <w:sz w:val="20"/>
           <w:szCs w:val="20"/>
         </w:rPr>
-        <w:t xml:space="preserve"> a fully automated organization powered by smart contracts on a blockchain that allows for complete democratization of decision</w:t>
+        <w:t xml:space="preserve"> a fully automated organization powered by smart contracts on a blockchain that allows for </w:t>
+      </w:r>
+      <w:r>
+        <w:rPr>
+          <w:rFonts w:asciiTheme="minorHAnsi" w:hAnsiTheme="minorHAnsi" w:cstheme="minorHAnsi"/>
+          <w:color w:val="1B212C"/>
+          <w:sz w:val="20"/>
+          <w:szCs w:val="20"/>
+        </w:rPr>
+        <w:t xml:space="preserve">the </w:t>
+      </w:r>
+      <w:r>
+        <w:rPr>
+          <w:rFonts w:asciiTheme="minorHAnsi" w:hAnsiTheme="minorHAnsi" w:cstheme="minorHAnsi"/>
+          <w:color w:val="1B212C"/>
+          <w:sz w:val="20"/>
+          <w:szCs w:val="20"/>
+        </w:rPr>
+        <w:t>complete democratization of decision</w:t>
       </w:r>
       <w:r>
         <w:rPr>
@@ -168,7 +202,25 @@
           <w:sz w:val="20"/>
           <w:szCs w:val="20"/>
         </w:rPr>
-        <w:t xml:space="preserve">hired agent to enact decisions on behalf of the group. As CEOs, elected officials, and others in similar positions have long demonstrated over time, </w:t>
+        <w:t xml:space="preserve">hired </w:t>
+      </w:r>
+      <w:r>
+        <w:rPr>
+          <w:rFonts w:asciiTheme="minorHAnsi" w:hAnsiTheme="minorHAnsi" w:cstheme="minorHAnsi"/>
+          <w:color w:val="1B212C"/>
+          <w:sz w:val="20"/>
+          <w:szCs w:val="20"/>
+        </w:rPr>
+        <w:t xml:space="preserve">an </w:t>
+      </w:r>
+      <w:r>
+        <w:rPr>
+          <w:rFonts w:asciiTheme="minorHAnsi" w:hAnsiTheme="minorHAnsi" w:cstheme="minorHAnsi"/>
+          <w:color w:val="1B212C"/>
+          <w:sz w:val="20"/>
+          <w:szCs w:val="20"/>
+        </w:rPr>
+        <w:t xml:space="preserve">agent to enact decisions on behalf of the group. As CEOs, elected officials, and others in similar positions have long demonstrated over time, </w:t>
       </w:r>
       <w:r>
         <w:rPr>
@@ -186,7 +238,25 @@
           <w:sz w:val="20"/>
           <w:szCs w:val="20"/>
         </w:rPr>
-        <w:t xml:space="preserve">. A DAO has no central authority thus bringing the power of decision-making to the very people that will be affected. In theory, a DAO is the most democratic form of governance ever seen. Furthermore, DAOs are open source thereby allowing for full transparency of how decisions will be enacted and what voting protocols exist. Again, this disrupts the status quo of decision-making happening behind closed doors. While great in theory, DAOs have yet to be fully deployed on a large scale. The first DAO ever created was exploited by hackers resulting in the treasury of funds being stolen from. As the space develops, it is important to recognize that while full democracy and transparency is great in theory, it also presents </w:t>
+        <w:t xml:space="preserve">. A DAO has no central authority thus bringing the power of decision-making to the very people that will be affected. In theory, a DAO is the most democratic form of governance ever seen. Furthermore, DAOs are open source thereby allowing for full transparency of how decisions will be enacted and what voting protocols exist. Again, this disrupts the status quo of decision-making happening behind closed doors. While great in theory, DAOs have yet to be fully deployed on a large scale. The first DAO ever created was exploited by hackers resulting in the treasury of funds being stolen. As the space develops, it is important to recognize that while full democracy and transparency </w:t>
+      </w:r>
+      <w:r>
+        <w:rPr>
+          <w:rFonts w:asciiTheme="minorHAnsi" w:hAnsiTheme="minorHAnsi" w:cstheme="minorHAnsi"/>
+          <w:color w:val="1B212C"/>
+          <w:sz w:val="20"/>
+          <w:szCs w:val="20"/>
+        </w:rPr>
+        <w:t>are</w:t>
+      </w:r>
+      <w:r>
+        <w:rPr>
+          <w:rFonts w:asciiTheme="minorHAnsi" w:hAnsiTheme="minorHAnsi" w:cstheme="minorHAnsi"/>
+          <w:color w:val="1B212C"/>
+          <w:sz w:val="20"/>
+          <w:szCs w:val="20"/>
+        </w:rPr>
+        <w:t xml:space="preserve"> great in theory, it also presents </w:t>
       </w:r>
       <w:r>
         <w:rPr>
@@ -249,24 +319,7 @@
           <w:sz w:val="20"/>
           <w:szCs w:val="20"/>
         </w:rPr>
-        <w:t xml:space="preserve"> makes sense as to why Wyoming made the first move as is customary by the </w:t>
-      </w:r>
-      <w:commentRangeEnd w:id="0"/>
-      <w:r>
-        <w:rPr>
-          <w:rStyle w:val="CommentReference"/>
-          <w:rFonts w:asciiTheme="minorHAnsi" w:eastAsiaTheme="minorHAnsi" w:hAnsiTheme="minorHAnsi" w:cstheme="minorBidi"/>
-        </w:rPr>
-        <w:commentReference w:id="0"/>
-      </w:r>
-      <w:r>
-        <w:rPr>
-          <w:rFonts w:asciiTheme="minorHAnsi" w:hAnsiTheme="minorHAnsi" w:cstheme="minorHAnsi"/>
-          <w:color w:val="1B212C"/>
-          <w:sz w:val="20"/>
-          <w:szCs w:val="20"/>
-        </w:rPr>
-        <w:t>state.</w:t>
+        <w:t xml:space="preserve"> makes sense as to why Wyoming made the first move as is customary by the state.</w:t>
       </w:r>
     </w:p>
     <w:p>
@@ -318,7 +371,6 @@
           <w:szCs w:val="20"/>
         </w:rPr>
       </w:pPr>
-      <w:commentRangeStart w:id="1"/>
       <w:r>
         <w:rPr>
           <w:rFonts w:asciiTheme="minorHAnsi" w:hAnsiTheme="minorHAnsi" w:cstheme="minorHAnsi"/>
@@ -353,7 +405,7 @@
           <w:sz w:val="20"/>
           <w:szCs w:val="20"/>
         </w:rPr>
-        <w:t>open source</w:t>
+        <w:t>open-source</w:t>
       </w:r>
       <w:r>
         <w:rPr>
@@ -604,14 +656,6 @@
         </w:rPr>
         <w:t xml:space="preserve"> of all other members. There is no CEO and there is no board of directors. This can extend to governance where, hypothetically, there would be no President, Governor, Senator, or any other authority that unilaterally makes decisions.</w:t>
       </w:r>
-      <w:commentRangeEnd w:id="1"/>
-      <w:r>
-        <w:rPr>
-          <w:rStyle w:val="CommentReference"/>
-          <w:rFonts w:asciiTheme="minorHAnsi" w:eastAsiaTheme="minorHAnsi" w:hAnsiTheme="minorHAnsi" w:cstheme="minorBidi"/>
-        </w:rPr>
-        <w:commentReference w:id="1"/>
-      </w:r>
     </w:p>
     <w:p>
       <w:pPr>
@@ -645,7 +689,6 @@
       <w:pPr>
         <w:pStyle w:val="NormalWeb"/>
         <w:spacing w:before="0" w:beforeAutospacing="0" w:after="0" w:afterAutospacing="0"/>
-        <w:ind w:firstLine="720"/>
         <w:textAlignment w:val="baseline"/>
         <w:rPr>
           <w:rFonts w:asciiTheme="minorHAnsi" w:hAnsiTheme="minorHAnsi" w:cstheme="minorHAnsi"/>
@@ -654,7 +697,6 @@
           <w:szCs w:val="20"/>
         </w:rPr>
       </w:pPr>
-      <w:commentRangeStart w:id="2"/>
       <w:r>
         <w:rPr>
           <w:rFonts w:asciiTheme="minorHAnsi" w:hAnsiTheme="minorHAnsi" w:cstheme="minorHAnsi"/>
@@ -896,24 +938,7 @@
           <w:sz w:val="20"/>
           <w:szCs w:val="20"/>
         </w:rPr>
-        <w:t>in” towards a group</w:t>
-      </w:r>
-      <w:commentRangeEnd w:id="2"/>
-      <w:r>
-        <w:rPr>
-          <w:rStyle w:val="CommentReference"/>
-          <w:rFonts w:asciiTheme="minorHAnsi" w:eastAsiaTheme="minorHAnsi" w:hAnsiTheme="minorHAnsi" w:cstheme="minorBidi"/>
-        </w:rPr>
-        <w:commentReference w:id="2"/>
-      </w:r>
-      <w:r>
-        <w:rPr>
-          <w:rFonts w:asciiTheme="minorHAnsi" w:hAnsiTheme="minorHAnsi" w:cstheme="minorHAnsi"/>
-          <w:color w:val="1B212C"/>
-          <w:sz w:val="20"/>
-          <w:szCs w:val="20"/>
-        </w:rPr>
-        <w:t>.</w:t>
+        <w:t>in” towards a group.</w:t>
       </w:r>
     </w:p>
     <w:p>
@@ -1014,7 +1039,6 @@
           <w:szCs w:val="20"/>
         </w:rPr>
       </w:pPr>
-      <w:commentRangeStart w:id="3"/>
       <w:r>
         <w:rPr>
           <w:rFonts w:asciiTheme="minorHAnsi" w:hAnsiTheme="minorHAnsi" w:cstheme="minorHAnsi"/>
@@ -1023,14 +1047,6 @@
           <w:szCs w:val="20"/>
         </w:rPr>
         <w:t>What foreseeable dangers do you see?</w:t>
-      </w:r>
-      <w:commentRangeEnd w:id="3"/>
-      <w:r>
-        <w:rPr>
-          <w:rStyle w:val="CommentReference"/>
-          <w:rFonts w:asciiTheme="minorHAnsi" w:eastAsiaTheme="minorHAnsi" w:hAnsiTheme="minorHAnsi" w:cstheme="minorBidi"/>
-        </w:rPr>
-        <w:commentReference w:id="3"/>
       </w:r>
     </w:p>
     <w:p>
@@ -1077,7 +1093,6 @@
           <w:szCs w:val="20"/>
         </w:rPr>
       </w:pPr>
-      <w:commentRangeStart w:id="4"/>
       <w:r>
         <w:rPr>
           <w:rFonts w:asciiTheme="minorHAnsi" w:hAnsiTheme="minorHAnsi" w:cstheme="minorHAnsi"/>
@@ -1104,14 +1119,6 @@
           <w:szCs w:val="20"/>
         </w:rPr>
         <w:t>: deciding on dinner plans for you and the family, planning a vacation, etc.)</w:t>
-      </w:r>
-      <w:commentRangeEnd w:id="4"/>
-      <w:r>
-        <w:rPr>
-          <w:rStyle w:val="CommentReference"/>
-          <w:rFonts w:asciiTheme="minorHAnsi" w:eastAsiaTheme="minorHAnsi" w:hAnsiTheme="minorHAnsi" w:cstheme="minorBidi"/>
-        </w:rPr>
-        <w:commentReference w:id="4"/>
       </w:r>
     </w:p>
     <w:p>
@@ -1158,7 +1165,7 @@
           <w:szCs w:val="20"/>
         </w:rPr>
       </w:pPr>
-      <w:hyperlink r:id="rId11" w:history="1">
+      <w:hyperlink r:id="rId8" w:history="1">
         <w:r>
           <w:rPr>
             <w:rStyle w:val="Hyperlink"/>
@@ -1187,7 +1194,7 @@
           <w:szCs w:val="20"/>
         </w:rPr>
       </w:pPr>
-      <w:hyperlink r:id="rId12" w:history="1">
+      <w:hyperlink r:id="rId9" w:history="1">
         <w:r>
           <w:rPr>
             <w:rStyle w:val="Hyperlink"/>
@@ -1216,7 +1223,7 @@
           <w:szCs w:val="20"/>
         </w:rPr>
       </w:pPr>
-      <w:hyperlink r:id="rId13" w:history="1">
+      <w:hyperlink r:id="rId10" w:history="1">
         <w:r>
           <w:rPr>
             <w:rStyle w:val="Hyperlink"/>
@@ -1245,7 +1252,7 @@
           <w:szCs w:val="20"/>
         </w:rPr>
       </w:pPr>
-      <w:hyperlink r:id="rId14" w:history="1">
+      <w:hyperlink r:id="rId11" w:history="1">
         <w:r>
           <w:rPr>
             <w:rStyle w:val="Hyperlink"/>
@@ -1274,7 +1281,7 @@
           <w:szCs w:val="20"/>
         </w:rPr>
       </w:pPr>
-      <w:hyperlink r:id="rId15" w:history="1">
+      <w:hyperlink r:id="rId12" w:history="1">
         <w:r>
           <w:rPr>
             <w:rStyle w:val="Hyperlink"/>
@@ -1309,7 +1316,7 @@
       </w:pPr>
     </w:p>
     <w:sectPr>
-      <w:headerReference w:type="default" r:id="rId16"/>
+      <w:headerReference w:type="default" r:id="rId13"/>
       <w:pgSz w:w="12240" w:h="15840"/>
       <w:pgMar w:top="720" w:right="720" w:bottom="720" w:left="720" w:header="720" w:footer="720" w:gutter="0"/>
       <w:cols w:space="720"/>
@@ -1317,143 +1324,6 @@
     </w:sectPr>
   </w:body>
 </w:document>
-</file>
-
-<file path=word/comments.xml><?xml version="1.0" encoding="utf-8"?>
-<w:comments xmlns:wpc="http://schemas.microsoft.com/office/word/2010/wordprocessingCanvas" xmlns:cx="http://schemas.microsoft.com/office/drawing/2014/chartex" xmlns:cx1="http://schemas.microsoft.com/office/drawing/2015/9/8/chartex" xmlns:cx2="http://schemas.microsoft.com/office/drawing/2015/10/21/chartex" xmlns:cx3="http://schemas.microsoft.com/office/drawing/2016/5/9/chartex" xmlns:cx4="http://schemas.microsoft.com/office/drawing/2016/5/10/chartex" xmlns:cx5="http://schemas.microsoft.com/office/drawing/2016/5/11/chartex" xmlns:cx6="http://schemas.microsoft.com/office/drawing/2016/5/12/chartex" xmlns:cx7="http://schemas.microsoft.com/office/drawing/2016/5/13/chartex" xmlns:cx8="http://schemas.microsoft.com/office/drawing/2016/5/14/chartex" xmlns:mc="http://schemas.openxmlformats.org/markup-compatibility/2006" xmlns:aink="http://schemas.microsoft.com/office/drawing/2016/ink" xmlns:am3d="http://schemas.microsoft.com/office/drawing/2017/model3d" xmlns:o="urn:schemas-microsoft-com:office:office" xmlns:oel="http://schemas.microsoft.com/office/2019/extlst" xmlns:r="http://schemas.openxmlformats.org/officeDocument/2006/relationships" xmlns:m="http://schemas.openxmlformats.org/officeDocument/2006/math" xmlns:v="urn:schemas-microsoft-com:vml" xmlns:wp14="http://schemas.microsoft.com/office/word/2010/wordprocessingDrawing" xmlns:wp="http://schemas.openxmlformats.org/drawingml/2006/wordprocessingDrawing" xmlns:w10="urn:schemas-microsoft-com:office:word" xmlns:w="http://schemas.openxmlformats.org/wordprocessingml/2006/main" xmlns:w14="http://schemas.microsoft.com/office/word/2010/wordml" xmlns:w15="http://schemas.microsoft.com/office/word/2012/wordml" xmlns:w16cex="http://schemas.microsoft.com/office/word/2018/wordml/cex" xmlns:w16cid="http://schemas.microsoft.com/office/word/2016/wordml/cid" xmlns:w16="http://schemas.microsoft.com/office/word/2018/wordml" xmlns:w16sdtdh="http://schemas.microsoft.com/office/word/2020/wordml/sdtdatahash" xmlns:w16se="http://schemas.microsoft.com/office/word/2015/wordml/symex" xmlns:wpg="http://schemas.microsoft.com/office/word/2010/wordprocessingGroup" xmlns:wpi="http://schemas.microsoft.com/office/word/2010/wordprocessingInk" xmlns:wne="http://schemas.microsoft.com/office/word/2006/wordml" xmlns:wps="http://schemas.microsoft.com/office/word/2010/wordprocessingShape" mc:Ignorable="w14 w15 w16se w16cid w16 w16cex w16sdtdh wp14">
-  <w:comment w:id="0" w:author="Author" w:initials="A">
-    <w:p>
-      <w:pPr>
-        <w:pStyle w:val="CommentText"/>
-      </w:pPr>
-      <w:r>
-        <w:rPr>
-          <w:rStyle w:val="CommentReference"/>
-        </w:rPr>
-        <w:annotationRef/>
-      </w:r>
-      <w:r>
-        <w:t xml:space="preserve">Missing citations </w:t>
-      </w:r>
-    </w:p>
-    <w:p>
-      <w:pPr>
-        <w:pStyle w:val="CommentText"/>
-      </w:pPr>
-      <w:r>
-        <w:t>Could provide more technical details</w:t>
-      </w:r>
-    </w:p>
-  </w:comment>
-  <w:comment w:id="1" w:author="Author" w:initials="A">
-    <w:p>
-      <w:pPr>
-        <w:pStyle w:val="CommentText"/>
-      </w:pPr>
-      <w:r>
-        <w:rPr>
-          <w:rStyle w:val="CommentReference"/>
-        </w:rPr>
-        <w:annotationRef/>
-      </w:r>
-      <w:r>
-        <w:t>Check grammar e.g. "that is ran" "cannot be ran"</w:t>
-      </w:r>
-    </w:p>
-    <w:p>
-      <w:pPr>
-        <w:pStyle w:val="CommentText"/>
-      </w:pPr>
-      <w:r>
-        <w:t>Make each bullet point uniform in sentence construction.</w:t>
-      </w:r>
-    </w:p>
-    <w:p>
-      <w:pPr>
-        <w:pStyle w:val="CommentText"/>
-      </w:pPr>
-      <w:r>
-        <w:t>How are these "key points" - Key points should provide more specificity. E.g. Smart contracts are basically programs that run when predetermined conditions are met" - weak construction</w:t>
-      </w:r>
-    </w:p>
-    <w:p>
-      <w:pPr>
-        <w:pStyle w:val="CommentText"/>
-      </w:pPr>
-      <w:r>
-        <w:t>Also avoid using the word "basically" - it does not add in anyway to the sentence</w:t>
-      </w:r>
-    </w:p>
-  </w:comment>
-  <w:comment w:id="2" w:author="Author" w:initials="A">
-    <w:p>
-      <w:pPr>
-        <w:pStyle w:val="CommentText"/>
-      </w:pPr>
-      <w:r>
-        <w:rPr>
-          <w:rStyle w:val="CommentReference"/>
-        </w:rPr>
-        <w:annotationRef/>
-      </w:r>
-      <w:r>
-        <w:t>Personal analysis should be based on argument or evidence. Arguments are well-done but should be substantiated by evidence.</w:t>
-      </w:r>
-    </w:p>
-  </w:comment>
-  <w:comment w:id="3" w:author="Author" w:initials="A">
-    <w:p>
-      <w:pPr>
-        <w:pStyle w:val="CommentText"/>
-      </w:pPr>
-      <w:r>
-        <w:rPr>
-          <w:rStyle w:val="CommentReference"/>
-        </w:rPr>
-        <w:annotationRef/>
-      </w:r>
-      <w:r>
-        <w:t>Specify some "dangers" to make the discussion in class more meaningful. E.g. risk of hacking, inability to fork, etc.</w:t>
-      </w:r>
-    </w:p>
-  </w:comment>
-  <w:comment w:id="4" w:author="Author" w:initials="A">
-    <w:p>
-      <w:pPr>
-        <w:pStyle w:val="CommentText"/>
-      </w:pPr>
-      <w:r>
-        <w:rPr>
-          <w:rStyle w:val="CommentReference"/>
-        </w:rPr>
-        <w:annotationRef/>
-      </w:r>
-      <w:r>
-        <w:t>There was no prior example provided in the write-up so provide a basis for a question</w:t>
-      </w:r>
-    </w:p>
-  </w:comment>
-</w:comments>
-</file>
-
-<file path=word/commentsExtended.xml><?xml version="1.0" encoding="utf-8"?>
-<w15:commentsEx xmlns:wpc="http://schemas.microsoft.com/office/word/2010/wordprocessingCanvas" xmlns:cx="http://schemas.microsoft.com/office/drawing/2014/chartex" xmlns:cx1="http://schemas.microsoft.com/office/drawing/2015/9/8/chartex" xmlns:cx2="http://schemas.microsoft.com/office/drawing/2015/10/21/chartex" xmlns:cx3="http://schemas.microsoft.com/office/drawing/2016/5/9/chartex" xmlns:cx4="http://schemas.microsoft.com/office/drawing/2016/5/10/chartex" xmlns:cx5="http://schemas.microsoft.com/office/drawing/2016/5/11/chartex" xmlns:cx6="http://schemas.microsoft.com/office/drawing/2016/5/12/chartex" xmlns:cx7="http://schemas.microsoft.com/office/drawing/2016/5/13/chartex" xmlns:cx8="http://schemas.microsoft.com/office/drawing/2016/5/14/chartex" xmlns:mc="http://schemas.openxmlformats.org/markup-compatibility/2006" xmlns:aink="http://schemas.microsoft.com/office/drawing/2016/ink" xmlns:am3d="http://schemas.microsoft.com/office/drawing/2017/model3d" xmlns:o="urn:schemas-microsoft-com:office:office" xmlns:oel="http://schemas.microsoft.com/office/2019/extlst" xmlns:r="http://schemas.openxmlformats.org/officeDocument/2006/relationships" xmlns:m="http://schemas.openxmlformats.org/officeDocument/2006/math" xmlns:v="urn:schemas-microsoft-com:vml" xmlns:wp14="http://schemas.microsoft.com/office/word/2010/wordprocessingDrawing" xmlns:wp="http://schemas.openxmlformats.org/drawingml/2006/wordprocessingDrawing" xmlns:w10="urn:schemas-microsoft-com:office:word" xmlns:w="http://schemas.openxmlformats.org/wordprocessingml/2006/main" xmlns:w14="http://schemas.microsoft.com/office/word/2010/wordml" xmlns:w15="http://schemas.microsoft.com/office/word/2012/wordml" xmlns:w16cex="http://schemas.microsoft.com/office/word/2018/wordml/cex" xmlns:w16cid="http://schemas.microsoft.com/office/word/2016/wordml/cid" xmlns:w16="http://schemas.microsoft.com/office/word/2018/wordml" xmlns:w16sdtdh="http://schemas.microsoft.com/office/word/2020/wordml/sdtdatahash" xmlns:w16se="http://schemas.microsoft.com/office/word/2015/wordml/symex" xmlns:wpg="http://schemas.microsoft.com/office/word/2010/wordprocessingGroup" xmlns:wpi="http://schemas.microsoft.com/office/word/2010/wordprocessingInk" xmlns:wne="http://schemas.microsoft.com/office/word/2006/wordml" xmlns:wps="http://schemas.microsoft.com/office/word/2010/wordprocessingShape" mc:Ignorable="w14 w15 w16se w16cid w16 w16cex w16sdtdh wp14">
-  <w15:commentEx w15:paraId="7A316DA2" w15:done="0"/>
-  <w15:commentEx w15:paraId="085EDEF6" w15:done="0"/>
-  <w15:commentEx w15:paraId="0E1F554C" w15:done="0"/>
-  <w15:commentEx w15:paraId="547A5B99" w15:done="0"/>
-  <w15:commentEx w15:paraId="2057D443" w15:done="0"/>
-</w15:commentsEx>
-</file>
-
-<file path=word/commentsIds.xml><?xml version="1.0" encoding="utf-8"?>
-<w16cid:commentsIds xmlns:wpc="http://schemas.microsoft.com/office/word/2010/wordprocessingCanvas" xmlns:cx="http://schemas.microsoft.com/office/drawing/2014/chartex" xmlns:cx1="http://schemas.microsoft.com/office/drawing/2015/9/8/chartex" xmlns:cx2="http://schemas.microsoft.com/office/drawing/2015/10/21/chartex" xmlns:cx3="http://schemas.microsoft.com/office/drawing/2016/5/9/chartex" xmlns:cx4="http://schemas.microsoft.com/office/drawing/2016/5/10/chartex" xmlns:cx5="http://schemas.microsoft.com/office/drawing/2016/5/11/chartex" xmlns:cx6="http://schemas.microsoft.com/office/drawing/2016/5/12/chartex" xmlns:cx7="http://schemas.microsoft.com/office/drawing/2016/5/13/chartex" xmlns:cx8="http://schemas.microsoft.com/office/drawing/2016/5/14/chartex" xmlns:mc="http://schemas.openxmlformats.org/markup-compatibility/2006" xmlns:aink="http://schemas.microsoft.com/office/drawing/2016/ink" xmlns:am3d="http://schemas.microsoft.com/office/drawing/2017/model3d" xmlns:o="urn:schemas-microsoft-com:office:office" xmlns:oel="http://schemas.microsoft.com/office/2019/extlst" xmlns:r="http://schemas.openxmlformats.org/officeDocument/2006/relationships" xmlns:m="http://schemas.openxmlformats.org/officeDocument/2006/math" xmlns:v="urn:schemas-microsoft-com:vml" xmlns:wp14="http://schemas.microsoft.com/office/word/2010/wordprocessingDrawing" xmlns:wp="http://schemas.openxmlformats.org/drawingml/2006/wordprocessingDrawing" xmlns:w10="urn:schemas-microsoft-com:office:word" xmlns:w="http://schemas.openxmlformats.org/wordprocessingml/2006/main" xmlns:w14="http://schemas.microsoft.com/office/word/2010/wordml" xmlns:w15="http://schemas.microsoft.com/office/word/2012/wordml" xmlns:w16cex="http://schemas.microsoft.com/office/word/2018/wordml/cex" xmlns:w16cid="http://schemas.microsoft.com/office/word/2016/wordml/cid" xmlns:w16="http://schemas.microsoft.com/office/word/2018/wordml" xmlns:w16sdtdh="http://schemas.microsoft.com/office/word/2020/wordml/sdtdatahash" xmlns:w16se="http://schemas.microsoft.com/office/word/2015/wordml/symex" xmlns:wpg="http://schemas.microsoft.com/office/word/2010/wordprocessingGroup" xmlns:wpi="http://schemas.microsoft.com/office/word/2010/wordprocessingInk" xmlns:wne="http://schemas.microsoft.com/office/word/2006/wordml" xmlns:wps="http://schemas.microsoft.com/office/word/2010/wordprocessingShape" mc:Ignorable="w14 w15 w16se w16cid w16 w16cex w16sdtdh wp14">
-  <w16cid:commentId w16cid:paraId="7A316DA2" w16cid:durableId="26C5E89F"/>
-  <w16cid:commentId w16cid:paraId="085EDEF6" w16cid:durableId="26C5E96B"/>
-  <w16cid:commentId w16cid:paraId="0E1F554C" w16cid:durableId="26C5E9C6"/>
-  <w16cid:commentId w16cid:paraId="547A5B99" w16cid:durableId="26C5EA07"/>
-  <w16cid:commentId w16cid:paraId="2057D443" w16cid:durableId="26C5EA3E"/>
-</w16cid:commentsIds>
 </file>
 
 <file path=word/endnotes.xml><?xml version="1.0" encoding="utf-8"?>
@@ -1512,42 +1382,6 @@
     <w:pPr>
       <w:pStyle w:val="NormalWeb"/>
       <w:spacing w:before="0" w:beforeAutospacing="0" w:after="0" w:afterAutospacing="0"/>
-      <w:textAlignment w:val="baseline"/>
-      <w:rPr>
-        <w:rFonts w:ascii="Arial" w:hAnsi="Arial" w:cs="Arial"/>
-        <w:color w:val="1B212C"/>
-      </w:rPr>
-    </w:pPr>
-    <w:r>
-      <w:rPr>
-        <w:rFonts w:ascii="Arial" w:hAnsi="Arial" w:cs="Arial"/>
-        <w:color w:val="1B212C"/>
-      </w:rPr>
-      <w:t>Student name anonymized</w:t>
-    </w:r>
-  </w:p>
-  <w:p>
-    <w:pPr>
-      <w:pStyle w:val="NormalWeb"/>
-      <w:spacing w:before="0" w:beforeAutospacing="0" w:after="0" w:afterAutospacing="0"/>
-      <w:textAlignment w:val="baseline"/>
-      <w:rPr>
-        <w:rFonts w:ascii="Arial" w:hAnsi="Arial" w:cs="Arial"/>
-        <w:color w:val="1B212C"/>
-      </w:rPr>
-    </w:pPr>
-    <w:r>
-      <w:rPr>
-        <w:rFonts w:ascii="Arial" w:hAnsi="Arial" w:cs="Arial"/>
-        <w:color w:val="1B212C"/>
-      </w:rPr>
-      <w:t>Date</w:t>
-    </w:r>
-  </w:p>
-  <w:p>
-    <w:pPr>
-      <w:pStyle w:val="NormalWeb"/>
-      <w:spacing w:before="0" w:beforeAutospacing="0" w:after="0" w:afterAutospacing="0"/>
       <w:jc w:val="center"/>
       <w:textAlignment w:val="baseline"/>
       <w:rPr>
@@ -1564,7 +1398,62 @@
         <w:bCs/>
         <w:color w:val="1B212C"/>
       </w:rPr>
-      <w:t>Decentralized Autonomous Organizations (DAOs)</w:t>
+      <w:t>Sonika Prakash Sini</w:t>
+    </w:r>
+    <w:r>
+      <w:rPr>
+        <w:rFonts w:ascii="Arial" w:hAnsi="Arial" w:cs="Arial"/>
+        <w:b/>
+        <w:bCs/>
+        <w:color w:val="1B212C"/>
+      </w:rPr>
+      <w:ptab w:relativeTo="margin" w:alignment="center" w:leader="none"/>
+    </w:r>
+    <w:r>
+      <w:rPr>
+        <w:rFonts w:ascii="Arial" w:hAnsi="Arial" w:cs="Arial"/>
+        <w:b/>
+        <w:bCs/>
+        <w:color w:val="1B212C"/>
+      </w:rPr>
+      <w:t>DAOs</w:t>
+    </w:r>
+    <w:r>
+      <w:rPr>
+        <w:rFonts w:ascii="Arial" w:hAnsi="Arial" w:cs="Arial"/>
+        <w:b/>
+        <w:bCs/>
+        <w:color w:val="1B212C"/>
+      </w:rPr>
+      <w:ptab w:relativeTo="margin" w:alignment="right" w:leader="none"/>
+    </w:r>
+    <w:r>
+      <w:rPr>
+        <w:rFonts w:ascii="Arial" w:hAnsi="Arial" w:cs="Arial"/>
+        <w:b/>
+        <w:bCs/>
+        <w:color w:val="1B212C"/>
+      </w:rPr>
+      <w:t>10</w:t>
+    </w:r>
+    <w:r>
+      <w:rPr>
+        <w:rFonts w:ascii="Arial" w:hAnsi="Arial" w:cs="Arial"/>
+        <w:b/>
+        <w:bCs/>
+        <w:color w:val="1B212C"/>
+        <w:vertAlign w:val="superscript"/>
+      </w:rPr>
+      <w:t>th</w:t>
+    </w:r>
+    <w:r>
+      <w:rPr>
+        <w:rFonts w:ascii="Arial" w:hAnsi="Arial" w:cs="Arial"/>
+        <w:b/>
+        <w:bCs/>
+        <w:color w:val="1B212C"/>
+      </w:rPr>
+      <w:t xml:space="preserve"> August 2022</w:t>
     </w:r>
   </w:p>
 </w:hdr>
@@ -2785,6 +2674,16 @@
       <w:szCs w:val="20"/>
     </w:rPr>
   </w:style>
+  <w:style w:type="paragraph" w:styleId="Revision">
+    <w:name w:val="Revision"/>
+    <w:hidden/>
+    <w:uiPriority w:val="99"/>
+    <w:semiHidden/>
+    <w:rsid w:val="009B38DC"/>
+    <w:pPr>
+      <w:spacing w:line="240" w:lineRule="auto"/>
+    </w:pPr>
+  </w:style>
 </w:styles>
 </file>
 

</xml_diff>